<commit_message>
changed working directory to source file directory, but I had to copy the data file.
</commit_message>
<xml_diff>
--- a/files/03-literate-programming-activity/countryPick4.docx
+++ b/files/03-literate-programming-activity/countryPick4.docx
@@ -269,7 +269,7 @@
         <w:rPr>
           <w:rStyle w:val="StringTok"/>
         </w:rPr>
-        <w:t xml:space="preserve">"../../gapminderDataFiveYear.tsv"</w:t>
+        <w:t xml:space="preserve">"gapminderDataFiveYear.tsv"</w:t>
       </w:r>
       <w:r>
         <w:rPr>
@@ -3454,7 +3454,7 @@
 <file path=word/numbering.xml><?xml version="1.0" encoding="utf-8"?>
 <w:numbering xmlns:w="http://schemas.openxmlformats.org/wordprocessingml/2006/main">
   <w:abstractNum w:abstractNumId="0">
-    <w:nsid w:val="7a00b64f"/>
+    <w:nsid w:val="64e7aeed"/>
     <w:multiLevelType w:val="multilevel"/>
     <w:lvl w:ilvl="0">
       <w:numFmt w:val="bullet"/>
@@ -3535,7 +3535,7 @@
     </w:lvl>
   </w:abstractNum>
   <w:abstractNum w:abstractNumId="2">
-    <w:nsid w:val="e276b5b6"/>
+    <w:nsid w:val="bf088f52"/>
     <w:multiLevelType w:val="multilevel"/>
     <w:lvl w:ilvl="0">
       <w:numFmt w:val="bullet"/>

</xml_diff>